<commit_message>
Added comment about reset button
</commit_message>
<xml_diff>
--- a/lab1/Requirements_Checklist.docx
+++ b/lab1/Requirements_Checklist.docx
@@ -55,14 +55,14 @@
         <w:tblLook w:val="04A0" w:firstRow="1" w:lastRow="0" w:firstColumn="1" w:lastColumn="0" w:noHBand="0" w:noVBand="1"/>
       </w:tblPr>
       <w:tblGrid>
-        <w:gridCol w:w="3330"/>
-        <w:gridCol w:w="3078"/>
-        <w:gridCol w:w="2304"/>
+        <w:gridCol w:w="2628"/>
+        <w:gridCol w:w="3150"/>
+        <w:gridCol w:w="2934"/>
       </w:tblGrid>
       <w:tr>
         <w:tc>
           <w:tcPr>
-            <w:tcW w:w="3330" w:type="dxa"/>
+            <w:tcW w:w="2628" w:type="dxa"/>
           </w:tcPr>
           <w:p>
             <w:pPr>
@@ -82,7 +82,7 @@
         </w:tc>
         <w:tc>
           <w:tcPr>
-            <w:tcW w:w="3078" w:type="dxa"/>
+            <w:tcW w:w="3150" w:type="dxa"/>
           </w:tcPr>
           <w:p>
             <w:pPr>
@@ -102,7 +102,7 @@
         </w:tc>
         <w:tc>
           <w:tcPr>
-            <w:tcW w:w="2304" w:type="dxa"/>
+            <w:tcW w:w="2934" w:type="dxa"/>
           </w:tcPr>
           <w:p>
             <w:pPr>
@@ -124,7 +124,7 @@
       <w:tr>
         <w:tc>
           <w:tcPr>
-            <w:tcW w:w="3330" w:type="dxa"/>
+            <w:tcW w:w="2628" w:type="dxa"/>
           </w:tcPr>
           <w:p>
             <w:pPr>
@@ -133,7 +133,6 @@
                 <w:sz w:val="20"/>
               </w:rPr>
             </w:pPr>
-            <w:bookmarkStart w:id="0" w:name="_GoBack"/>
             <w:r>
               <w:rPr>
                 <w:sz w:val="20"/>
@@ -156,7 +155,7 @@
         </w:tc>
         <w:tc>
           <w:tcPr>
-            <w:tcW w:w="3078" w:type="dxa"/>
+            <w:tcW w:w="3150" w:type="dxa"/>
           </w:tcPr>
           <w:p>
             <w:pPr>
@@ -174,7 +173,7 @@
         </w:tc>
         <w:tc>
           <w:tcPr>
-            <w:tcW w:w="2304" w:type="dxa"/>
+            <w:tcW w:w="2934" w:type="dxa"/>
           </w:tcPr>
           <w:p>
             <w:pPr>
@@ -185,11 +184,10 @@
           </w:p>
         </w:tc>
       </w:tr>
-      <w:bookmarkEnd w:id="0"/>
       <w:tr>
         <w:tc>
           <w:tcPr>
-            <w:tcW w:w="3330" w:type="dxa"/>
+            <w:tcW w:w="2628" w:type="dxa"/>
           </w:tcPr>
           <w:p>
             <w:pPr>
@@ -258,7 +256,7 @@
         </w:tc>
         <w:tc>
           <w:tcPr>
-            <w:tcW w:w="3078" w:type="dxa"/>
+            <w:tcW w:w="3150" w:type="dxa"/>
           </w:tcPr>
           <w:p>
             <w:pPr>
@@ -355,7 +353,7 @@
         </w:tc>
         <w:tc>
           <w:tcPr>
-            <w:tcW w:w="2304" w:type="dxa"/>
+            <w:tcW w:w="2934" w:type="dxa"/>
           </w:tcPr>
           <w:p>
             <w:pPr>
@@ -387,7 +385,7 @@
       <w:tr>
         <w:tc>
           <w:tcPr>
-            <w:tcW w:w="3330" w:type="dxa"/>
+            <w:tcW w:w="2628" w:type="dxa"/>
           </w:tcPr>
           <w:p>
             <w:pPr>
@@ -413,7 +411,7 @@
         </w:tc>
         <w:tc>
           <w:tcPr>
-            <w:tcW w:w="3078" w:type="dxa"/>
+            <w:tcW w:w="3150" w:type="dxa"/>
           </w:tcPr>
           <w:p>
             <w:pPr>
@@ -479,7 +477,7 @@
         </w:tc>
         <w:tc>
           <w:tcPr>
-            <w:tcW w:w="2304" w:type="dxa"/>
+            <w:tcW w:w="2934" w:type="dxa"/>
           </w:tcPr>
           <w:p>
             <w:pPr>
@@ -505,7 +503,7 @@
       <w:tr>
         <w:tc>
           <w:tcPr>
-            <w:tcW w:w="3330" w:type="dxa"/>
+            <w:tcW w:w="2628" w:type="dxa"/>
           </w:tcPr>
           <w:p>
             <w:pPr>
@@ -524,7 +522,7 @@
         </w:tc>
         <w:tc>
           <w:tcPr>
-            <w:tcW w:w="3078" w:type="dxa"/>
+            <w:tcW w:w="3150" w:type="dxa"/>
           </w:tcPr>
           <w:p>
             <w:pPr>
@@ -542,7 +540,7 @@
         </w:tc>
         <w:tc>
           <w:tcPr>
-            <w:tcW w:w="2304" w:type="dxa"/>
+            <w:tcW w:w="2934" w:type="dxa"/>
           </w:tcPr>
           <w:p>
             <w:pPr>
@@ -562,7 +560,7 @@
       <w:tr>
         <w:tc>
           <w:tcPr>
-            <w:tcW w:w="3330" w:type="dxa"/>
+            <w:tcW w:w="2628" w:type="dxa"/>
           </w:tcPr>
           <w:p>
             <w:pPr>
@@ -588,7 +586,7 @@
         </w:tc>
         <w:tc>
           <w:tcPr>
-            <w:tcW w:w="3078" w:type="dxa"/>
+            <w:tcW w:w="3150" w:type="dxa"/>
           </w:tcPr>
           <w:p>
             <w:pPr>
@@ -616,10 +614,23 @@
               <w:t>We set the 7-seg digits first from 0-7 and then from 8-F whilst alternating the decimal points on all even digits at first and then all odd ones.</w:t>
             </w:r>
           </w:p>
-        </w:tc>
-        <w:tc>
-          <w:tcPr>
-            <w:tcW w:w="2304" w:type="dxa"/>
+          <w:p>
+            <w:pPr>
+              <w:rPr>
+                <w:sz w:val="20"/>
+              </w:rPr>
+            </w:pPr>
+            <w:r>
+              <w:rPr>
+                <w:sz w:val="20"/>
+              </w:rPr>
+              <w:t>The reset button will be tested when we change from 0-7 to 8-F</w:t>
+            </w:r>
+          </w:p>
+        </w:tc>
+        <w:tc>
+          <w:tcPr>
+            <w:tcW w:w="2934" w:type="dxa"/>
           </w:tcPr>
           <w:p>
             <w:pPr>
@@ -632,6 +643,27 @@
                 <w:sz w:val="20"/>
               </w:rPr>
               <w:t>7-seg display displayed expected values on all instances.</w:t>
+            </w:r>
+          </w:p>
+          <w:p>
+            <w:pPr>
+              <w:rPr>
+                <w:sz w:val="20"/>
+              </w:rPr>
+            </w:pPr>
+            <w:r>
+              <w:rPr>
+                <w:sz w:val="20"/>
+              </w:rPr>
+              <w:t>The reset button works as expected.   When the button is held down the</w:t>
+            </w:r>
+            <w:bookmarkStart w:id="0" w:name="_GoBack"/>
+            <w:bookmarkEnd w:id="0"/>
+            <w:r>
+              <w:rPr>
+                <w:sz w:val="20"/>
+              </w:rPr>
+              <w:t xml:space="preserve"> least significant digit is being illuminated when the button is held down.  This is because the multiplexer counter is being reset to 0 as the design requirements say</w:t>
             </w:r>
           </w:p>
         </w:tc>

</xml_diff>